<commit_message>
major modification in data - taxonomic revision
</commit_message>
<xml_diff>
--- a/output/tables/Table_01_AdonisRes_Taxonomic_19-04-20.docx
+++ b/output/tables/Table_01_AdonisRes_Taxonomic_19-04-20.docx
@@ -704,7 +704,15 @@
                 <w:color w:val="000000"/>
                 <w:lang w:val="en-US" w:eastAsia="pt-BR"/>
               </w:rPr>
-              <w:t>0.212</w:t>
+              <w:t>0.2</w:t>
+            </w:r>
+            <w:r>
+              <w:rPr>
+                <w:rFonts w:ascii="Times New Roman" w:eastAsia="Times New Roman" w:hAnsi="Times New Roman" w:cs="Times New Roman"/>
+                <w:color w:val="000000"/>
+                <w:lang w:val="en-US" w:eastAsia="pt-BR"/>
+              </w:rPr>
+              <w:t>04</w:t>
             </w:r>
           </w:p>
         </w:tc>
@@ -760,7 +768,15 @@
                 <w:color w:val="000000"/>
                 <w:lang w:val="en-US" w:eastAsia="pt-BR"/>
               </w:rPr>
-              <w:t>0.067</w:t>
+              <w:t>0.06</w:t>
+            </w:r>
+            <w:r>
+              <w:rPr>
+                <w:rFonts w:ascii="Times New Roman" w:eastAsia="Times New Roman" w:hAnsi="Times New Roman" w:cs="Times New Roman"/>
+                <w:color w:val="000000"/>
+                <w:lang w:val="en-US" w:eastAsia="pt-BR"/>
+              </w:rPr>
+              <w:t>8</w:t>
             </w:r>
           </w:p>
         </w:tc>
@@ -788,7 +804,15 @@
                 <w:color w:val="000000"/>
                 <w:lang w:val="en-US" w:eastAsia="pt-BR"/>
               </w:rPr>
-              <w:t>0.123</w:t>
+              <w:t>0.</w:t>
+            </w:r>
+            <w:r>
+              <w:rPr>
+                <w:rFonts w:ascii="Times New Roman" w:eastAsia="Times New Roman" w:hAnsi="Times New Roman" w:cs="Times New Roman"/>
+                <w:color w:val="000000"/>
+                <w:lang w:val="en-US" w:eastAsia="pt-BR"/>
+              </w:rPr>
+              <w:t>094</w:t>
             </w:r>
           </w:p>
         </w:tc>
@@ -844,7 +868,15 @@
                 <w:color w:val="000000"/>
                 <w:lang w:val="en-US" w:eastAsia="pt-BR"/>
               </w:rPr>
-              <w:t>-0.061</w:t>
+              <w:t>-0.06</w:t>
+            </w:r>
+            <w:r>
+              <w:rPr>
+                <w:rFonts w:ascii="Times New Roman" w:eastAsia="Times New Roman" w:hAnsi="Times New Roman" w:cs="Times New Roman"/>
+                <w:color w:val="000000"/>
+                <w:lang w:val="en-US" w:eastAsia="pt-BR"/>
+              </w:rPr>
+              <w:t>3</w:t>
             </w:r>
           </w:p>
         </w:tc>
@@ -872,7 +904,15 @@
                 <w:color w:val="000000"/>
                 <w:lang w:val="en-US" w:eastAsia="pt-BR"/>
               </w:rPr>
-              <w:t>0.828</w:t>
+              <w:t>0.82</w:t>
+            </w:r>
+            <w:r>
+              <w:rPr>
+                <w:rFonts w:ascii="Times New Roman" w:eastAsia="Times New Roman" w:hAnsi="Times New Roman" w:cs="Times New Roman"/>
+                <w:color w:val="000000"/>
+                <w:lang w:val="en-US" w:eastAsia="pt-BR"/>
+              </w:rPr>
+              <w:t>9</w:t>
             </w:r>
           </w:p>
         </w:tc>
@@ -990,7 +1030,17 @@
                 <w:color w:val="000000"/>
                 <w:lang w:val="en-US" w:eastAsia="pt-BR"/>
               </w:rPr>
-              <w:t>0.034</w:t>
+              <w:t>0.0</w:t>
+            </w:r>
+            <w:r>
+              <w:rPr>
+                <w:rFonts w:ascii="Times New Roman" w:eastAsia="Times New Roman" w:hAnsi="Times New Roman" w:cs="Times New Roman"/>
+                <w:b/>
+                <w:bCs/>
+                <w:color w:val="000000"/>
+                <w:lang w:val="en-US" w:eastAsia="pt-BR"/>
+              </w:rPr>
+              <w:t>47</w:t>
             </w:r>
           </w:p>
         </w:tc>
@@ -1065,7 +1115,15 @@
                 <w:color w:val="000000"/>
                 <w:lang w:val="en-US" w:eastAsia="pt-BR"/>
               </w:rPr>
-              <w:t>0.098</w:t>
+              <w:t>0.0</w:t>
+            </w:r>
+            <w:r>
+              <w:rPr>
+                <w:rFonts w:ascii="Times New Roman" w:eastAsia="Times New Roman" w:hAnsi="Times New Roman" w:cs="Times New Roman"/>
+                <w:color w:val="000000"/>
+                <w:lang w:val="en-US" w:eastAsia="pt-BR"/>
+              </w:rPr>
+              <w:t>67</w:t>
             </w:r>
           </w:p>
         </w:tc>
@@ -1115,7 +1173,15 @@
                 <w:color w:val="000000"/>
                 <w:lang w:val="en-US" w:eastAsia="pt-BR"/>
               </w:rPr>
-              <w:t>0.344</w:t>
+              <w:t>0.34</w:t>
+            </w:r>
+            <w:r>
+              <w:rPr>
+                <w:rFonts w:ascii="Times New Roman" w:eastAsia="Times New Roman" w:hAnsi="Times New Roman" w:cs="Times New Roman"/>
+                <w:color w:val="000000"/>
+                <w:lang w:val="en-US" w:eastAsia="pt-BR"/>
+              </w:rPr>
+              <w:t>9</w:t>
             </w:r>
           </w:p>
         </w:tc>
@@ -1140,7 +1206,15 @@
                 <w:color w:val="000000"/>
                 <w:lang w:val="en-US" w:eastAsia="pt-BR"/>
               </w:rPr>
-              <w:t>0.091</w:t>
+              <w:t>0.09</w:t>
+            </w:r>
+            <w:r>
+              <w:rPr>
+                <w:rFonts w:ascii="Times New Roman" w:eastAsia="Times New Roman" w:hAnsi="Times New Roman" w:cs="Times New Roman"/>
+                <w:color w:val="000000"/>
+                <w:lang w:val="en-US" w:eastAsia="pt-BR"/>
+              </w:rPr>
+              <w:t>2</w:t>
             </w:r>
           </w:p>
         </w:tc>
@@ -1246,7 +1320,15 @@
                 <w:color w:val="000000"/>
                 <w:lang w:val="en-US" w:eastAsia="pt-BR"/>
               </w:rPr>
-              <w:t>0.304</w:t>
+              <w:t>0.</w:t>
+            </w:r>
+            <w:r>
+              <w:rPr>
+                <w:rFonts w:ascii="Times New Roman" w:eastAsia="Times New Roman" w:hAnsi="Times New Roman" w:cs="Times New Roman"/>
+                <w:color w:val="000000"/>
+                <w:lang w:val="en-US" w:eastAsia="pt-BR"/>
+              </w:rPr>
+              <w:t>299</w:t>
             </w:r>
           </w:p>
         </w:tc>
@@ -1321,7 +1403,15 @@
                 <w:color w:val="000000"/>
                 <w:lang w:val="en-US" w:eastAsia="pt-BR"/>
               </w:rPr>
-              <w:t>0.212</w:t>
+              <w:t>0.</w:t>
+            </w:r>
+            <w:r>
+              <w:rPr>
+                <w:rFonts w:ascii="Times New Roman" w:eastAsia="Times New Roman" w:hAnsi="Times New Roman" w:cs="Times New Roman"/>
+                <w:color w:val="000000"/>
+                <w:lang w:val="en-US" w:eastAsia="pt-BR"/>
+              </w:rPr>
+              <w:t>197</w:t>
             </w:r>
           </w:p>
         </w:tc>
@@ -1371,7 +1461,15 @@
                 <w:color w:val="000000"/>
                 <w:lang w:val="en-US" w:eastAsia="pt-BR"/>
               </w:rPr>
-              <w:t>-0.037</w:t>
+              <w:t>-0.03</w:t>
+            </w:r>
+            <w:r>
+              <w:rPr>
+                <w:rFonts w:ascii="Times New Roman" w:eastAsia="Times New Roman" w:hAnsi="Times New Roman" w:cs="Times New Roman"/>
+                <w:color w:val="000000"/>
+                <w:lang w:val="en-US" w:eastAsia="pt-BR"/>
+              </w:rPr>
+              <w:t>6</w:t>
             </w:r>
           </w:p>
         </w:tc>
@@ -1510,7 +1608,15 @@
                 <w:color w:val="000000"/>
                 <w:lang w:val="en-US" w:eastAsia="pt-BR"/>
               </w:rPr>
-              <w:t>0.823</w:t>
+              <w:t>0.8</w:t>
+            </w:r>
+            <w:r>
+              <w:rPr>
+                <w:rFonts w:ascii="Times New Roman" w:eastAsia="Times New Roman" w:hAnsi="Times New Roman" w:cs="Times New Roman"/>
+                <w:color w:val="000000"/>
+                <w:lang w:val="en-US" w:eastAsia="pt-BR"/>
+              </w:rPr>
+              <w:t>14</w:t>
             </w:r>
           </w:p>
         </w:tc>
@@ -1585,7 +1691,15 @@
                 <w:color w:val="000000"/>
                 <w:lang w:val="en-US" w:eastAsia="pt-BR"/>
               </w:rPr>
-              <w:t>0.579</w:t>
+              <w:t>0.5</w:t>
+            </w:r>
+            <w:r>
+              <w:rPr>
+                <w:rFonts w:ascii="Times New Roman" w:eastAsia="Times New Roman" w:hAnsi="Times New Roman" w:cs="Times New Roman"/>
+                <w:color w:val="000000"/>
+                <w:lang w:val="en-US" w:eastAsia="pt-BR"/>
+              </w:rPr>
+              <w:t>68</w:t>
             </w:r>
           </w:p>
         </w:tc>
@@ -1660,7 +1774,15 @@
                 <w:color w:val="000000"/>
                 <w:lang w:val="en-US" w:eastAsia="pt-BR"/>
               </w:rPr>
-              <w:t>0.663</w:t>
+              <w:t>0.6</w:t>
+            </w:r>
+            <w:r>
+              <w:rPr>
+                <w:rFonts w:ascii="Times New Roman" w:eastAsia="Times New Roman" w:hAnsi="Times New Roman" w:cs="Times New Roman"/>
+                <w:color w:val="000000"/>
+                <w:lang w:val="en-US" w:eastAsia="pt-BR"/>
+              </w:rPr>
+              <w:t>41</w:t>
             </w:r>
           </w:p>
         </w:tc>
@@ -1766,7 +1888,15 @@
                 <w:color w:val="000000"/>
                 <w:lang w:val="en-US" w:eastAsia="pt-BR"/>
               </w:rPr>
-              <w:t>0.618</w:t>
+              <w:t>0.6</w:t>
+            </w:r>
+            <w:r>
+              <w:rPr>
+                <w:rFonts w:ascii="Times New Roman" w:eastAsia="Times New Roman" w:hAnsi="Times New Roman" w:cs="Times New Roman"/>
+                <w:color w:val="000000"/>
+                <w:lang w:val="en-US" w:eastAsia="pt-BR"/>
+              </w:rPr>
+              <w:t>25</w:t>
             </w:r>
           </w:p>
         </w:tc>
@@ -1816,7 +1946,15 @@
                 <w:color w:val="000000"/>
                 <w:lang w:val="en-US" w:eastAsia="pt-BR"/>
               </w:rPr>
-              <w:t>-0.003</w:t>
+              <w:t>-0.00</w:t>
+            </w:r>
+            <w:r>
+              <w:rPr>
+                <w:rFonts w:ascii="Times New Roman" w:eastAsia="Times New Roman" w:hAnsi="Times New Roman" w:cs="Times New Roman"/>
+                <w:color w:val="000000"/>
+                <w:lang w:val="en-US" w:eastAsia="pt-BR"/>
+              </w:rPr>
+              <w:t>2</w:t>
             </w:r>
           </w:p>
         </w:tc>
@@ -1841,7 +1979,15 @@
                 <w:color w:val="000000"/>
                 <w:lang w:val="en-US" w:eastAsia="pt-BR"/>
               </w:rPr>
-              <w:t>0.954</w:t>
+              <w:t>0.9</w:t>
+            </w:r>
+            <w:r>
+              <w:rPr>
+                <w:rFonts w:ascii="Times New Roman" w:eastAsia="Times New Roman" w:hAnsi="Times New Roman" w:cs="Times New Roman"/>
+                <w:color w:val="000000"/>
+                <w:lang w:val="en-US" w:eastAsia="pt-BR"/>
+              </w:rPr>
+              <w:t>19</w:t>
             </w:r>
           </w:p>
         </w:tc>
@@ -1891,7 +2037,15 @@
                 <w:color w:val="000000"/>
                 <w:lang w:val="en-US" w:eastAsia="pt-BR"/>
               </w:rPr>
-              <w:t>0.091</w:t>
+              <w:t>0.0</w:t>
+            </w:r>
+            <w:r>
+              <w:rPr>
+                <w:rFonts w:ascii="Times New Roman" w:eastAsia="Times New Roman" w:hAnsi="Times New Roman" w:cs="Times New Roman"/>
+                <w:color w:val="000000"/>
+                <w:lang w:val="en-US" w:eastAsia="pt-BR"/>
+              </w:rPr>
+              <w:t>89</w:t>
             </w:r>
           </w:p>
         </w:tc>
@@ -1916,7 +2070,15 @@
                 <w:color w:val="000000"/>
                 <w:lang w:val="en-US" w:eastAsia="pt-BR"/>
               </w:rPr>
-              <w:t>0.297</w:t>
+              <w:t>0.</w:t>
+            </w:r>
+            <w:r>
+              <w:rPr>
+                <w:rFonts w:ascii="Times New Roman" w:eastAsia="Times New Roman" w:hAnsi="Times New Roman" w:cs="Times New Roman"/>
+                <w:color w:val="000000"/>
+                <w:lang w:val="en-US" w:eastAsia="pt-BR"/>
+              </w:rPr>
+              <w:t>323</w:t>
             </w:r>
           </w:p>
         </w:tc>
@@ -2097,7 +2259,15 @@
                 <w:color w:val="000000"/>
                 <w:lang w:val="en-US" w:eastAsia="pt-BR"/>
               </w:rPr>
-              <w:t>0.294</w:t>
+              <w:t>0.2</w:t>
+            </w:r>
+            <w:r>
+              <w:rPr>
+                <w:rFonts w:ascii="Times New Roman" w:eastAsia="Times New Roman" w:hAnsi="Times New Roman" w:cs="Times New Roman"/>
+                <w:color w:val="000000"/>
+                <w:lang w:val="en-US" w:eastAsia="pt-BR"/>
+              </w:rPr>
+              <w:t>72</w:t>
             </w:r>
           </w:p>
         </w:tc>
@@ -2172,7 +2342,15 @@
                 <w:color w:val="000000"/>
                 <w:lang w:val="en-US" w:eastAsia="pt-BR"/>
               </w:rPr>
-              <w:t>0.508</w:t>
+              <w:t>0.5</w:t>
+            </w:r>
+            <w:r>
+              <w:rPr>
+                <w:rFonts w:ascii="Times New Roman" w:eastAsia="Times New Roman" w:hAnsi="Times New Roman" w:cs="Times New Roman"/>
+                <w:color w:val="000000"/>
+                <w:lang w:val="en-US" w:eastAsia="pt-BR"/>
+              </w:rPr>
+              <w:t>12</w:t>
             </w:r>
           </w:p>
         </w:tc>
@@ -2280,6 +2458,14 @@
               </w:rPr>
               <w:t>0.6</w:t>
             </w:r>
+            <w:r>
+              <w:rPr>
+                <w:rFonts w:ascii="Times New Roman" w:eastAsia="Times New Roman" w:hAnsi="Times New Roman" w:cs="Times New Roman"/>
+                <w:color w:val="000000"/>
+                <w:lang w:val="en-US" w:eastAsia="pt-BR"/>
+              </w:rPr>
+              <w:t>20</w:t>
+            </w:r>
           </w:p>
         </w:tc>
         <w:tc>
@@ -2353,7 +2539,15 @@
                 <w:color w:val="000000"/>
                 <w:lang w:val="en-US" w:eastAsia="pt-BR"/>
               </w:rPr>
-              <w:t>0.769</w:t>
+              <w:t>0.7</w:t>
+            </w:r>
+            <w:r>
+              <w:rPr>
+                <w:rFonts w:ascii="Times New Roman" w:eastAsia="Times New Roman" w:hAnsi="Times New Roman" w:cs="Times New Roman"/>
+                <w:color w:val="000000"/>
+                <w:lang w:val="en-US" w:eastAsia="pt-BR"/>
+              </w:rPr>
+              <w:t>31</w:t>
             </w:r>
           </w:p>
         </w:tc>
@@ -2403,7 +2597,15 @@
                 <w:color w:val="000000"/>
                 <w:lang w:val="en-US" w:eastAsia="pt-BR"/>
               </w:rPr>
-              <w:t>0.035</w:t>
+              <w:t>0.03</w:t>
+            </w:r>
+            <w:r>
+              <w:rPr>
+                <w:rFonts w:ascii="Times New Roman" w:eastAsia="Times New Roman" w:hAnsi="Times New Roman" w:cs="Times New Roman"/>
+                <w:color w:val="000000"/>
+                <w:lang w:val="en-US" w:eastAsia="pt-BR"/>
+              </w:rPr>
+              <w:t>4</w:t>
             </w:r>
           </w:p>
         </w:tc>
@@ -2428,7 +2630,15 @@
                 <w:color w:val="000000"/>
                 <w:lang w:val="en-US" w:eastAsia="pt-BR"/>
               </w:rPr>
-              <w:t>0.447</w:t>
+              <w:t>0.4</w:t>
+            </w:r>
+            <w:r>
+              <w:rPr>
+                <w:rFonts w:ascii="Times New Roman" w:eastAsia="Times New Roman" w:hAnsi="Times New Roman" w:cs="Times New Roman"/>
+                <w:color w:val="000000"/>
+                <w:lang w:val="en-US" w:eastAsia="pt-BR"/>
+              </w:rPr>
+              <w:t>61</w:t>
             </w:r>
           </w:p>
         </w:tc>
@@ -2534,7 +2744,15 @@
                 <w:color w:val="000000"/>
                 <w:lang w:val="en-US" w:eastAsia="pt-BR"/>
               </w:rPr>
-              <w:t>0.093</w:t>
+              <w:t>0.09</w:t>
+            </w:r>
+            <w:r>
+              <w:rPr>
+                <w:rFonts w:ascii="Times New Roman" w:eastAsia="Times New Roman" w:hAnsi="Times New Roman" w:cs="Times New Roman"/>
+                <w:color w:val="000000"/>
+                <w:lang w:val="en-US" w:eastAsia="pt-BR"/>
+              </w:rPr>
+              <w:t>2</w:t>
             </w:r>
           </w:p>
         </w:tc>
@@ -2584,7 +2802,15 @@
                 <w:color w:val="000000"/>
                 <w:lang w:val="en-US" w:eastAsia="pt-BR"/>
               </w:rPr>
-              <w:t>0.087</w:t>
+              <w:t>0.08</w:t>
+            </w:r>
+            <w:r>
+              <w:rPr>
+                <w:rFonts w:ascii="Times New Roman" w:eastAsia="Times New Roman" w:hAnsi="Times New Roman" w:cs="Times New Roman"/>
+                <w:color w:val="000000"/>
+                <w:lang w:val="en-US" w:eastAsia="pt-BR"/>
+              </w:rPr>
+              <w:t>8</w:t>
             </w:r>
           </w:p>
         </w:tc>
@@ -2609,7 +2835,15 @@
                 <w:color w:val="000000"/>
                 <w:lang w:val="en-US" w:eastAsia="pt-BR"/>
               </w:rPr>
-              <w:t>0.063</w:t>
+              <w:t>0.0</w:t>
+            </w:r>
+            <w:r>
+              <w:rPr>
+                <w:rFonts w:ascii="Times New Roman" w:eastAsia="Times New Roman" w:hAnsi="Times New Roman" w:cs="Times New Roman"/>
+                <w:color w:val="000000"/>
+                <w:lang w:val="en-US" w:eastAsia="pt-BR"/>
+              </w:rPr>
+              <w:t>56</w:t>
             </w:r>
           </w:p>
         </w:tc>
@@ -2659,7 +2893,7 @@
                 <w:color w:val="000000"/>
                 <w:lang w:val="en-US" w:eastAsia="pt-BR"/>
               </w:rPr>
-              <w:t>-0.0019</w:t>
+              <w:t>-0.001</w:t>
             </w:r>
           </w:p>
         </w:tc>
@@ -2684,7 +2918,15 @@
                 <w:color w:val="000000"/>
                 <w:lang w:val="en-US" w:eastAsia="pt-BR"/>
               </w:rPr>
-              <w:t>0.606</w:t>
+              <w:t>0.6</w:t>
+            </w:r>
+            <w:r>
+              <w:rPr>
+                <w:rFonts w:ascii="Times New Roman" w:eastAsia="Times New Roman" w:hAnsi="Times New Roman" w:cs="Times New Roman"/>
+                <w:color w:val="000000"/>
+                <w:lang w:val="en-US" w:eastAsia="pt-BR"/>
+              </w:rPr>
+              <w:t>41</w:t>
             </w:r>
           </w:p>
         </w:tc>
@@ -2790,7 +3032,15 @@
                 <w:color w:val="000000"/>
                 <w:lang w:val="en-US" w:eastAsia="pt-BR"/>
               </w:rPr>
-              <w:t>0.069</w:t>
+              <w:t>0.0</w:t>
+            </w:r>
+            <w:r>
+              <w:rPr>
+                <w:rFonts w:ascii="Times New Roman" w:eastAsia="Times New Roman" w:hAnsi="Times New Roman" w:cs="Times New Roman"/>
+                <w:color w:val="000000"/>
+                <w:lang w:val="en-US" w:eastAsia="pt-BR"/>
+              </w:rPr>
+              <w:t>73</w:t>
             </w:r>
           </w:p>
         </w:tc>
@@ -2873,7 +3123,17 @@
                 <w:color w:val="000000"/>
                 <w:lang w:val="en-US" w:eastAsia="pt-BR"/>
               </w:rPr>
-              <w:t>0.042</w:t>
+              <w:t>0.0</w:t>
+            </w:r>
+            <w:r>
+              <w:rPr>
+                <w:rFonts w:ascii="Times New Roman" w:eastAsia="Times New Roman" w:hAnsi="Times New Roman" w:cs="Times New Roman"/>
+                <w:b/>
+                <w:bCs/>
+                <w:color w:val="000000"/>
+                <w:lang w:val="en-US" w:eastAsia="pt-BR"/>
+              </w:rPr>
+              <w:t>39</w:t>
             </w:r>
           </w:p>
         </w:tc>
@@ -2923,7 +3183,15 @@
                 <w:color w:val="000000"/>
                 <w:lang w:val="en-US" w:eastAsia="pt-BR"/>
               </w:rPr>
-              <w:t>-0.133</w:t>
+              <w:t>-0.13</w:t>
+            </w:r>
+            <w:r>
+              <w:rPr>
+                <w:rFonts w:ascii="Times New Roman" w:eastAsia="Times New Roman" w:hAnsi="Times New Roman" w:cs="Times New Roman"/>
+                <w:color w:val="000000"/>
+                <w:lang w:val="en-US" w:eastAsia="pt-BR"/>
+              </w:rPr>
+              <w:t>1</w:t>
             </w:r>
           </w:p>
         </w:tc>
@@ -2948,7 +3216,15 @@
                 <w:color w:val="000000"/>
                 <w:lang w:val="en-US" w:eastAsia="pt-BR"/>
               </w:rPr>
-              <w:t>0.886</w:t>
+              <w:t>0.8</w:t>
+            </w:r>
+            <w:r>
+              <w:rPr>
+                <w:rFonts w:ascii="Times New Roman" w:eastAsia="Times New Roman" w:hAnsi="Times New Roman" w:cs="Times New Roman"/>
+                <w:color w:val="000000"/>
+                <w:lang w:val="en-US" w:eastAsia="pt-BR"/>
+              </w:rPr>
+              <w:t>79</w:t>
             </w:r>
           </w:p>
         </w:tc>
@@ -3029,7 +3305,15 @@
                 <w:color w:val="000000"/>
                 <w:lang w:val="en-US" w:eastAsia="pt-BR"/>
               </w:rPr>
-              <w:t>0.352</w:t>
+              <w:t>0.35</w:t>
+            </w:r>
+            <w:r>
+              <w:rPr>
+                <w:rFonts w:ascii="Times New Roman" w:eastAsia="Times New Roman" w:hAnsi="Times New Roman" w:cs="Times New Roman"/>
+                <w:color w:val="000000"/>
+                <w:lang w:val="en-US" w:eastAsia="pt-BR"/>
+              </w:rPr>
+              <w:t>1</w:t>
             </w:r>
           </w:p>
         </w:tc>
@@ -3096,7 +3380,15 @@
                 <w:color w:val="000000"/>
                 <w:lang w:val="en-US" w:eastAsia="pt-BR"/>
               </w:rPr>
-              <w:t>0.317</w:t>
+              <w:t>0.31</w:t>
+            </w:r>
+            <w:r>
+              <w:rPr>
+                <w:rFonts w:ascii="Times New Roman" w:eastAsia="Times New Roman" w:hAnsi="Times New Roman" w:cs="Times New Roman"/>
+                <w:color w:val="000000"/>
+                <w:lang w:val="en-US" w:eastAsia="pt-BR"/>
+              </w:rPr>
+              <w:t>1</w:t>
             </w:r>
           </w:p>
         </w:tc>

</xml_diff>